<commit_message>
Removed own bool implementation. Changed name of NQueensData to ApplicationData.
</commit_message>
<xml_diff>
--- a/nqueens/docs/Projektdokumentation_NQueens_Gruessinger.docx
+++ b/nqueens/docs/Projektdokumentation_NQueens_Gruessinger.docx
@@ -24,6 +24,13 @@
     </w:p>
     <w:sdt>
       <w:sdtPr>
+        <w:rPr>
+          <w:rFonts w:asciiTheme="minorHAnsi" w:eastAsiaTheme="minorHAnsi" w:hAnsiTheme="minorHAnsi" w:cstheme="minorBidi"/>
+          <w:color w:val="auto"/>
+          <w:sz w:val="22"/>
+          <w:szCs w:val="22"/>
+          <w:lang w:eastAsia="en-US"/>
+        </w:rPr>
         <w:id w:val="20868"/>
         <w:docPartObj>
           <w:docPartGallery w:val="Table of Contents"/>
@@ -32,13 +39,8 @@
       </w:sdtPr>
       <w:sdtEndPr>
         <w:rPr>
-          <w:rFonts w:asciiTheme="minorHAnsi" w:eastAsiaTheme="minorHAnsi" w:hAnsiTheme="minorHAnsi" w:cstheme="minorBidi"/>
           <w:b/>
           <w:bCs/>
-          <w:color w:val="auto"/>
-          <w:sz w:val="22"/>
-          <w:szCs w:val="22"/>
-          <w:lang w:eastAsia="en-US"/>
         </w:rPr>
       </w:sdtEndPr>
       <w:sdtContent>
@@ -47,12 +49,7 @@
             <w:pStyle w:val="Inhaltsverzeichnisberschrift"/>
           </w:pPr>
           <w:r>
-            <w:t>Inh</w:t>
-          </w:r>
-          <w:bookmarkStart w:id="0" w:name="_GoBack"/>
-          <w:bookmarkEnd w:id="0"/>
-          <w:r>
-            <w:t>alt</w:t>
+            <w:t>Inhalt</w:t>
           </w:r>
         </w:p>
         <w:p>
@@ -696,12 +693,12 @@
       <w:pPr>
         <w:pStyle w:val="berschrift1"/>
       </w:pPr>
-      <w:bookmarkStart w:id="1" w:name="_Toc470642666"/>
+      <w:bookmarkStart w:id="0" w:name="_Toc470642666"/>
       <w:r>
         <w:lastRenderedPageBreak/>
         <w:t>Einleitung</w:t>
       </w:r>
-      <w:bookmarkEnd w:id="1"/>
+      <w:bookmarkEnd w:id="0"/>
     </w:p>
     <w:p>
       <w:r>
@@ -732,12 +729,12 @@
       <w:pPr>
         <w:pStyle w:val="berschrift1"/>
       </w:pPr>
-      <w:bookmarkStart w:id="2" w:name="_Toc470642667"/>
+      <w:bookmarkStart w:id="1" w:name="_Toc470642667"/>
       <w:r>
         <w:lastRenderedPageBreak/>
         <w:t>Analyse</w:t>
       </w:r>
-      <w:bookmarkEnd w:id="2"/>
+      <w:bookmarkEnd w:id="1"/>
     </w:p>
     <w:p>
       <w:r>
@@ -753,18 +750,18 @@
       <w:pPr>
         <w:pStyle w:val="berschrift1"/>
       </w:pPr>
-      <w:bookmarkStart w:id="3" w:name="_Toc470642668"/>
+      <w:bookmarkStart w:id="2" w:name="_Toc470642668"/>
       <w:r>
         <w:lastRenderedPageBreak/>
         <w:t>Design</w:t>
       </w:r>
-      <w:bookmarkEnd w:id="3"/>
+      <w:bookmarkEnd w:id="2"/>
     </w:p>
     <w:p>
       <w:pPr>
         <w:pStyle w:val="berschrift2"/>
       </w:pPr>
-      <w:bookmarkStart w:id="4" w:name="_Toc470642669"/>
+      <w:bookmarkStart w:id="3" w:name="_Toc470642669"/>
       <w:r>
         <w:t>Struktogramm des Programms (</w:t>
       </w:r>
@@ -784,11 +781,68 @@
       <w:r>
         <w:t>)</w:t>
       </w:r>
+      <w:bookmarkEnd w:id="3"/>
+    </w:p>
+    <w:p/>
+    <w:p>
+      <w:r>
+        <w:rPr>
+          <w:noProof/>
+          <w:lang w:eastAsia="de-DE"/>
+        </w:rPr>
+        <w:drawing>
+          <wp:inline distT="0" distB="0" distL="0" distR="0">
+            <wp:extent cx="5760720" cy="3249273"/>
+            <wp:effectExtent l="0" t="0" r="0" b="8890"/>
+            <wp:docPr id="1" name="Grafik 1" descr="C:\Git-Repos\NQueens\nqueens\doxygen\html\_main_8c_a840291bc02cba5474a4cb46a9b9566fe_cgraph.png"/>
+            <wp:cNvGraphicFramePr>
+              <a:graphicFrameLocks xmlns:a="http://schemas.openxmlformats.org/drawingml/2006/main" noChangeAspect="1"/>
+            </wp:cNvGraphicFramePr>
+            <a:graphic xmlns:a="http://schemas.openxmlformats.org/drawingml/2006/main">
+              <a:graphicData uri="http://schemas.openxmlformats.org/drawingml/2006/picture">
+                <pic:pic xmlns:pic="http://schemas.openxmlformats.org/drawingml/2006/picture">
+                  <pic:nvPicPr>
+                    <pic:cNvPr id="0" name="Picture 1" descr="C:\Git-Repos\NQueens\nqueens\doxygen\html\_main_8c_a840291bc02cba5474a4cb46a9b9566fe_cgraph.png"/>
+                    <pic:cNvPicPr>
+                      <a:picLocks noChangeAspect="1" noChangeArrowheads="1"/>
+                    </pic:cNvPicPr>
+                  </pic:nvPicPr>
+                  <pic:blipFill>
+                    <a:blip r:embed="rId7">
+                      <a:extLst>
+                        <a:ext uri="{28A0092B-C50C-407E-A947-70E740481C1C}">
+                          <a14:useLocalDpi xmlns:a14="http://schemas.microsoft.com/office/drawing/2010/main" val="0"/>
+                        </a:ext>
+                      </a:extLst>
+                    </a:blip>
+                    <a:srcRect/>
+                    <a:stretch>
+                      <a:fillRect/>
+                    </a:stretch>
+                  </pic:blipFill>
+                  <pic:spPr bwMode="auto">
+                    <a:xfrm>
+                      <a:off x="0" y="0"/>
+                      <a:ext cx="5760720" cy="3249273"/>
+                    </a:xfrm>
+                    <a:prstGeom prst="rect">
+                      <a:avLst/>
+                    </a:prstGeom>
+                    <a:noFill/>
+                    <a:ln>
+                      <a:noFill/>
+                    </a:ln>
+                  </pic:spPr>
+                </pic:pic>
+              </a:graphicData>
+            </a:graphic>
+          </wp:inline>
+        </w:drawing>
+      </w:r>
+      <w:bookmarkStart w:id="4" w:name="_GoBack"/>
       <w:bookmarkEnd w:id="4"/>
-    </w:p>
-    <w:p>
-      <w:r>
-        <w:t xml:space="preserve">Bild </w:t>
+      <w:r>
+        <w:t xml:space="preserve"> </w:t>
       </w:r>
     </w:p>
     <w:p>
@@ -849,10 +903,7 @@
     </w:p>
     <w:p>
       <w:r>
-        <w:t>Spezifi</w:t>
-      </w:r>
-      <w:r>
-        <w:t>kation von Testfällen (ca. 30),</w:t>
+        <w:t>Spezifikation von Testfällen (ca. 30),</w:t>
       </w:r>
     </w:p>
     <w:p>
@@ -928,7 +979,7 @@
       <w:proofErr w:type="spellEnd"/>
     </w:p>
     <w:sectPr>
-      <w:footerReference w:type="default" r:id="rId7"/>
+      <w:footerReference w:type="default" r:id="rId8"/>
       <w:pgSz w:w="11906" w:h="16838"/>
       <w:pgMar w:top="1417" w:right="1417" w:bottom="1134" w:left="1417" w:header="708" w:footer="708" w:gutter="0"/>
       <w:cols w:space="708"/>
@@ -974,6 +1025,7 @@
         <w:docPartUnique/>
       </w:docPartObj>
     </w:sdtPr>
+    <w:sdtEndPr/>
     <w:sdtContent>
       <w:p>
         <w:pPr>
@@ -993,7 +1045,7 @@
           <w:rPr>
             <w:noProof/>
           </w:rPr>
-          <w:t>2</w:t>
+          <w:t>7</w:t>
         </w:r>
         <w:r>
           <w:fldChar w:fldCharType="end"/>
@@ -1925,7 +1977,7 @@
 </file>
 
 <file path=customXml/itemProps1.xml><?xml version="1.0" encoding="utf-8"?>
-<ds:datastoreItem xmlns:ds="http://schemas.openxmlformats.org/officeDocument/2006/customXml" ds:itemID="{6E22253D-C5AC-4803-8784-00421685B938}">
+<ds:datastoreItem xmlns:ds="http://schemas.openxmlformats.org/officeDocument/2006/customXml" ds:itemID="{DA1D1ECD-B5E2-4B4F-BF10-D33C777EA3DE}">
   <ds:schemaRefs>
     <ds:schemaRef ds:uri="http://schemas.openxmlformats.org/officeDocument/2006/bibliography"/>
   </ds:schemaRefs>

</xml_diff>